<commit_message>
update docs - include google sheet links.
</commit_message>
<xml_diff>
--- a/docs/Bài tập Spring MVC.docx
+++ b/docs/Bài tập Spring MVC.docx
@@ -1,6 +1,6 @@
 
 <file path=word/document.xml><?xml version="1.0" encoding="utf-8"?>
-<w:document xmlns:wpc="http://schemas.microsoft.com/office/word/2010/wordprocessingCanvas" xmlns:cx="http://schemas.microsoft.com/office/drawing/2014/chartex" xmlns:cx1="http://schemas.microsoft.com/office/drawing/2015/9/8/chartex" xmlns:cx2="http://schemas.microsoft.com/office/drawing/2015/10/21/chartex" xmlns:cx3="http://schemas.microsoft.com/office/drawing/2016/5/9/chartex" xmlns:cx4="http://schemas.microsoft.com/office/drawing/2016/5/10/chartex" xmlns:cx5="http://schemas.microsoft.com/office/drawing/2016/5/11/chartex" xmlns:cx6="http://schemas.microsoft.com/office/drawing/2016/5/12/chartex" xmlns:cx7="http://schemas.microsoft.com/office/drawing/2016/5/13/chartex" xmlns:cx8="http://schemas.microsoft.com/office/drawing/2016/5/14/chartex" xmlns:mc="http://schemas.openxmlformats.org/markup-compatibility/2006" xmlns:aink="http://schemas.microsoft.com/office/drawing/2016/ink" xmlns:am3d="http://schemas.microsoft.com/office/drawing/2017/model3d" xmlns:o="urn:schemas-microsoft-com:office:office" xmlns:r="http://schemas.openxmlformats.org/officeDocument/2006/relationships" xmlns:m="http://schemas.openxmlformats.org/officeDocument/2006/math" xmlns:v="urn:schemas-microsoft-com:vml" xmlns:wp14="http://schemas.microsoft.com/office/word/2010/wordprocessingDrawing" xmlns:wp="http://schemas.openxmlformats.org/drawingml/2006/wordprocessingDrawing" xmlns:w10="urn:schemas-microsoft-com:office:word" xmlns:w="http://schemas.openxmlformats.org/wordprocessingml/2006/main" xmlns:w14="http://schemas.microsoft.com/office/word/2010/wordml" xmlns:w15="http://schemas.microsoft.com/office/word/2012/wordml" xmlns:w16cid="http://schemas.microsoft.com/office/word/2016/wordml/cid" xmlns:w16se="http://schemas.microsoft.com/office/word/2015/wordml/symex" xmlns:wpg="http://schemas.microsoft.com/office/word/2010/wordprocessingGroup" xmlns:wpi="http://schemas.microsoft.com/office/word/2010/wordprocessingInk" xmlns:wne="http://schemas.microsoft.com/office/word/2006/wordml" xmlns:wps="http://schemas.microsoft.com/office/word/2010/wordprocessingShape" mc:Ignorable="w14 w15 w16se w16cid wp14">
+<w:document xmlns:wpc="http://schemas.microsoft.com/office/word/2010/wordprocessingCanvas" xmlns:mc="http://schemas.openxmlformats.org/markup-compatibility/2006" xmlns:o="urn:schemas-microsoft-com:office:office" xmlns:r="http://schemas.openxmlformats.org/officeDocument/2006/relationships" xmlns:m="http://schemas.openxmlformats.org/officeDocument/2006/math" xmlns:v="urn:schemas-microsoft-com:vml" xmlns:wp14="http://schemas.microsoft.com/office/word/2010/wordprocessingDrawing" xmlns:wp="http://schemas.openxmlformats.org/drawingml/2006/wordprocessingDrawing" xmlns:w10="urn:schemas-microsoft-com:office:word" xmlns:w="http://schemas.openxmlformats.org/wordprocessingml/2006/main" xmlns:w14="http://schemas.microsoft.com/office/word/2010/wordml" xmlns:w15="http://schemas.microsoft.com/office/word/2012/wordml" xmlns:wpg="http://schemas.microsoft.com/office/word/2010/wordprocessingGroup" xmlns:wpi="http://schemas.microsoft.com/office/word/2010/wordprocessingInk" xmlns:wne="http://schemas.microsoft.com/office/word/2006/wordml" xmlns:wps="http://schemas.microsoft.com/office/word/2010/wordprocessingShape" mc:Ignorable="w14 w15 wp14">
   <w:body>
     <w:p>
       <w:pPr>
@@ -7574,8 +7574,6 @@
         </w:rPr>
         <w:t xml:space="preserve"> lên Github.</w:t>
       </w:r>
-      <w:bookmarkStart w:id="0" w:name="_GoBack"/>
-      <w:bookmarkEnd w:id="0"/>
     </w:p>
     <w:p>
       <w:pPr>
@@ -7628,7 +7626,35 @@
         <w:rPr>
           <w:noProof/>
         </w:rPr>
-        <w:t xml:space="preserve"> Sử dụng 1 file Google sheet online để share với nhau cho tiện.</w:t>
+        <w:t xml:space="preserve"> Sử dụng file Google sheet online</w:t>
+      </w:r>
+      <w:r>
+        <w:rPr>
+          <w:noProof/>
+        </w:rPr>
+        <w:t xml:space="preserve"> </w:t>
+      </w:r>
+      <w:hyperlink r:id="rId10" w:anchor="gid=0" w:history="1">
+        <w:r>
+          <w:rPr>
+            <w:rStyle w:val="Hyperlink"/>
+            <w:noProof/>
+          </w:rPr>
+          <w:t>nà</w:t>
+        </w:r>
+        <w:r>
+          <w:rPr>
+            <w:rStyle w:val="Hyperlink"/>
+            <w:noProof/>
+          </w:rPr>
+          <w:t>y</w:t>
+        </w:r>
+      </w:hyperlink>
+      <w:r>
+        <w:rPr>
+          <w:noProof/>
+        </w:rPr>
+        <w:t>.</w:t>
       </w:r>
     </w:p>
     <w:p>
@@ -7698,6 +7724,7 @@
           <w:b/>
           <w:noProof/>
         </w:rPr>
+        <w:lastRenderedPageBreak/>
         <w:t>Deadline 02</w:t>
       </w:r>
     </w:p>
@@ -7746,19 +7773,63 @@
         <w:rPr>
           <w:noProof/>
         </w:rPr>
-        <w:t xml:space="preserve"> (Anh sẽ tạ</w:t>
-      </w:r>
-      <w:r>
-        <w:rPr>
-          <w:noProof/>
-        </w:rPr>
-        <w:t>o 1 file G</w:t>
-      </w:r>
-      <w:r>
-        <w:rPr>
-          <w:noProof/>
-        </w:rPr>
-        <w:t>oogle sheet online cho mọi người điền thông tin vào, sẽ update sau…)</w:t>
+        <w:t xml:space="preserve"> </w:t>
+      </w:r>
+      <w:r>
+        <w:rPr>
+          <w:noProof/>
+        </w:rPr>
+        <w:t xml:space="preserve">Điền thông tin vào file </w:t>
+      </w:r>
+      <w:hyperlink r:id="rId11" w:anchor="gid=0" w:history="1">
+        <w:r>
+          <w:rPr>
+            <w:rStyle w:val="Hyperlink"/>
+            <w:noProof/>
+          </w:rPr>
+          <w:t xml:space="preserve">API </w:t>
+        </w:r>
+        <w:r>
+          <w:rPr>
+            <w:rStyle w:val="Hyperlink"/>
+            <w:noProof/>
+          </w:rPr>
+          <w:t>D</w:t>
+        </w:r>
+        <w:r>
+          <w:rPr>
+            <w:rStyle w:val="Hyperlink"/>
+            <w:noProof/>
+          </w:rPr>
+          <w:t>o</w:t>
+        </w:r>
+        <w:r>
+          <w:rPr>
+            <w:rStyle w:val="Hyperlink"/>
+            <w:noProof/>
+          </w:rPr>
+          <w:t>c</w:t>
+        </w:r>
+        <w:r>
+          <w:rPr>
+            <w:rStyle w:val="Hyperlink"/>
+            <w:noProof/>
+          </w:rPr>
+          <w:t>s</w:t>
+        </w:r>
+        <w:r>
+          <w:rPr>
+            <w:rStyle w:val="Hyperlink"/>
+            <w:noProof/>
+          </w:rPr>
+          <w:t xml:space="preserve"> này</w:t>
+        </w:r>
+      </w:hyperlink>
+      <w:r>
+        <w:rPr>
+          <w:noProof/>
+        </w:rPr>
+        <w:t>.</w:t>
       </w:r>
     </w:p>
     <w:p>
@@ -7810,6 +7881,8 @@
           <w:noProof/>
         </w:rPr>
       </w:pPr>
+      <w:bookmarkStart w:id="0" w:name="_GoBack"/>
+      <w:bookmarkEnd w:id="0"/>
     </w:p>
     <w:p>
       <w:pPr>
@@ -7938,7 +8011,7 @@
 </file>
 
 <file path=word/numbering.xml><?xml version="1.0" encoding="utf-8"?>
-<w:numbering xmlns:wpc="http://schemas.microsoft.com/office/word/2010/wordprocessingCanvas" xmlns:cx="http://schemas.microsoft.com/office/drawing/2014/chartex" xmlns:cx1="http://schemas.microsoft.com/office/drawing/2015/9/8/chartex" xmlns:cx2="http://schemas.microsoft.com/office/drawing/2015/10/21/chartex" xmlns:cx3="http://schemas.microsoft.com/office/drawing/2016/5/9/chartex" xmlns:cx4="http://schemas.microsoft.com/office/drawing/2016/5/10/chartex" xmlns:cx5="http://schemas.microsoft.com/office/drawing/2016/5/11/chartex" xmlns:cx6="http://schemas.microsoft.com/office/drawing/2016/5/12/chartex" xmlns:cx7="http://schemas.microsoft.com/office/drawing/2016/5/13/chartex" xmlns:cx8="http://schemas.microsoft.com/office/drawing/2016/5/14/chartex" xmlns:mc="http://schemas.openxmlformats.org/markup-compatibility/2006" xmlns:aink="http://schemas.microsoft.com/office/drawing/2016/ink" xmlns:am3d="http://schemas.microsoft.com/office/drawing/2017/model3d" xmlns:o="urn:schemas-microsoft-com:office:office" xmlns:r="http://schemas.openxmlformats.org/officeDocument/2006/relationships" xmlns:m="http://schemas.openxmlformats.org/officeDocument/2006/math" xmlns:v="urn:schemas-microsoft-com:vml" xmlns:wp14="http://schemas.microsoft.com/office/word/2010/wordprocessingDrawing" xmlns:wp="http://schemas.openxmlformats.org/drawingml/2006/wordprocessingDrawing" xmlns:w10="urn:schemas-microsoft-com:office:word" xmlns:w="http://schemas.openxmlformats.org/wordprocessingml/2006/main" xmlns:w14="http://schemas.microsoft.com/office/word/2010/wordml" xmlns:w15="http://schemas.microsoft.com/office/word/2012/wordml" xmlns:w16cid="http://schemas.microsoft.com/office/word/2016/wordml/cid" xmlns:w16se="http://schemas.microsoft.com/office/word/2015/wordml/symex" xmlns:wpg="http://schemas.microsoft.com/office/word/2010/wordprocessingGroup" xmlns:wpi="http://schemas.microsoft.com/office/word/2010/wordprocessingInk" xmlns:wne="http://schemas.microsoft.com/office/word/2006/wordml" xmlns:wps="http://schemas.microsoft.com/office/word/2010/wordprocessingShape" mc:Ignorable="w14 w15 w16se w16cid wp14">
+<w:numbering xmlns:wpc="http://schemas.microsoft.com/office/word/2010/wordprocessingCanvas" xmlns:mc="http://schemas.openxmlformats.org/markup-compatibility/2006" xmlns:o="urn:schemas-microsoft-com:office:office" xmlns:r="http://schemas.openxmlformats.org/officeDocument/2006/relationships" xmlns:m="http://schemas.openxmlformats.org/officeDocument/2006/math" xmlns:v="urn:schemas-microsoft-com:vml" xmlns:wp14="http://schemas.microsoft.com/office/word/2010/wordprocessingDrawing" xmlns:wp="http://schemas.openxmlformats.org/drawingml/2006/wordprocessingDrawing" xmlns:w10="urn:schemas-microsoft-com:office:word" xmlns:w="http://schemas.openxmlformats.org/wordprocessingml/2006/main" xmlns:w14="http://schemas.microsoft.com/office/word/2010/wordml" xmlns:w15="http://schemas.microsoft.com/office/word/2012/wordml" xmlns:wpg="http://schemas.microsoft.com/office/word/2010/wordprocessingGroup" xmlns:wpi="http://schemas.microsoft.com/office/word/2010/wordprocessingInk" xmlns:wne="http://schemas.microsoft.com/office/word/2006/wordml" xmlns:wps="http://schemas.microsoft.com/office/word/2010/wordprocessingShape" mc:Ignorable="w14 w15 wp14">
   <w:abstractNum w:abstractNumId="0" w15:restartNumberingAfterBreak="0">
     <w:nsid w:val="05E71E49"/>
     <w:multiLevelType w:val="hybridMultilevel"/>
@@ -11160,7 +11233,7 @@
 </file>
 
 <file path=word/styles.xml><?xml version="1.0" encoding="utf-8"?>
-<w:styles xmlns:mc="http://schemas.openxmlformats.org/markup-compatibility/2006" xmlns:r="http://schemas.openxmlformats.org/officeDocument/2006/relationships" xmlns:w="http://schemas.openxmlformats.org/wordprocessingml/2006/main" xmlns:w14="http://schemas.microsoft.com/office/word/2010/wordml" xmlns:w15="http://schemas.microsoft.com/office/word/2012/wordml" xmlns:w16cid="http://schemas.microsoft.com/office/word/2016/wordml/cid" xmlns:w16se="http://schemas.microsoft.com/office/word/2015/wordml/symex" mc:Ignorable="w14 w15 w16se w16cid">
+<w:styles xmlns:mc="http://schemas.openxmlformats.org/markup-compatibility/2006" xmlns:r="http://schemas.openxmlformats.org/officeDocument/2006/relationships" xmlns:w="http://schemas.openxmlformats.org/wordprocessingml/2006/main" xmlns:w14="http://schemas.microsoft.com/office/word/2010/wordml" xmlns:w15="http://schemas.microsoft.com/office/word/2012/wordml" mc:Ignorable="w14 w15">
   <w:docDefaults>
     <w:rPrDefault>
       <w:rPr>
@@ -11176,7 +11249,7 @@
       </w:pPr>
     </w:pPrDefault>
   </w:docDefaults>
-  <w:latentStyles w:defLockedState="0" w:defUIPriority="99" w:defSemiHidden="0" w:defUnhideWhenUsed="0" w:defQFormat="0" w:count="375">
+  <w:latentStyles w:defLockedState="0" w:defUIPriority="99" w:defSemiHidden="0" w:defUnhideWhenUsed="0" w:defQFormat="0" w:count="371">
     <w:lsdException w:name="Normal" w:uiPriority="0" w:qFormat="1"/>
     <w:lsdException w:name="heading 1" w:uiPriority="9" w:qFormat="1"/>
     <w:lsdException w:name="heading 2" w:semiHidden="1" w:uiPriority="9" w:unhideWhenUsed="1" w:qFormat="1"/>
@@ -11282,6 +11355,7 @@
     <w:lsdException w:name="HTML Sample" w:semiHidden="1" w:unhideWhenUsed="1"/>
     <w:lsdException w:name="HTML Typewriter" w:semiHidden="1" w:unhideWhenUsed="1"/>
     <w:lsdException w:name="HTML Variable" w:semiHidden="1" w:unhideWhenUsed="1"/>
+    <w:lsdException w:name="Normal Table" w:semiHidden="1" w:unhideWhenUsed="1"/>
     <w:lsdException w:name="annotation subject" w:semiHidden="1" w:unhideWhenUsed="1"/>
     <w:lsdException w:name="No List" w:semiHidden="1" w:unhideWhenUsed="1"/>
     <w:lsdException w:name="Outline List 1" w:semiHidden="1" w:unhideWhenUsed="1"/>
@@ -11325,8 +11399,10 @@
     <w:lsdException w:name="Table Elegant" w:semiHidden="1" w:unhideWhenUsed="1"/>
     <w:lsdException w:name="Table Professional" w:semiHidden="1" w:unhideWhenUsed="1"/>
     <w:lsdException w:name="Table Subtle 1" w:semiHidden="1" w:unhideWhenUsed="1"/>
+    <w:lsdException w:name="Table Subtle 2" w:semiHidden="1" w:unhideWhenUsed="1"/>
     <w:lsdException w:name="Table Web 1" w:semiHidden="1" w:unhideWhenUsed="1"/>
     <w:lsdException w:name="Table Web 2" w:semiHidden="1" w:unhideWhenUsed="1"/>
+    <w:lsdException w:name="Table Web 3" w:semiHidden="1" w:unhideWhenUsed="1"/>
     <w:lsdException w:name="Balloon Text" w:semiHidden="1" w:unhideWhenUsed="1"/>
     <w:lsdException w:name="Table Grid" w:uiPriority="39"/>
     <w:lsdException w:name="Table Theme" w:semiHidden="1" w:unhideWhenUsed="1"/>
@@ -11545,10 +11621,6 @@
     <w:lsdException w:name="List Table 5 Dark Accent 6" w:uiPriority="50"/>
     <w:lsdException w:name="List Table 6 Colorful Accent 6" w:uiPriority="51"/>
     <w:lsdException w:name="List Table 7 Colorful Accent 6" w:uiPriority="52"/>
-    <w:lsdException w:name="Mention" w:semiHidden="1" w:unhideWhenUsed="1"/>
-    <w:lsdException w:name="Smart Hyperlink" w:semiHidden="1" w:unhideWhenUsed="1"/>
-    <w:lsdException w:name="Hashtag" w:semiHidden="1" w:unhideWhenUsed="1"/>
-    <w:lsdException w:name="Unresolved Mention" w:semiHidden="1" w:unhideWhenUsed="1"/>
   </w:latentStyles>
   <w:style w:type="paragraph" w:default="1" w:styleId="Normal">
     <w:name w:val="Normal"/>

</xml_diff>